<commit_message>
final version of report for diploma
</commit_message>
<xml_diff>
--- a/sem6/KIST/referat_makiyan.docx
+++ b/sem6/KIST/referat_makiyan.docx
@@ -404,6 +404,27 @@
     </w:p>
     <w:p>
       <w:pPr>
+        <w:rPr>
+          <w:rFonts w:ascii="Times New Roman" w:hAnsi="Times New Roman" w:cs="Times New Roman"/>
+          <w:b/>
+          <w:sz w:val="28"/>
+          <w:szCs w:val="28"/>
+          <w:lang w:val="ru-RU"/>
+        </w:rPr>
+      </w:pPr>
+      <w:r>
+        <w:rPr>
+          <w:rFonts w:ascii="Times New Roman" w:hAnsi="Times New Roman" w:cs="Times New Roman"/>
+          <w:b/>
+          <w:sz w:val="28"/>
+          <w:szCs w:val="28"/>
+          <w:lang w:val="ru-RU"/>
+        </w:rPr>
+        <w:br w:type="page"/>
+      </w:r>
+    </w:p>
+    <w:p>
+      <w:pPr>
         <w:ind w:firstLine="708"/>
         <w:jc w:val="both"/>
         <w:rPr>
@@ -422,6 +443,7 @@
           <w:szCs w:val="28"/>
           <w:lang w:val="ru-RU"/>
         </w:rPr>
+        <w:lastRenderedPageBreak/>
         <w:t xml:space="preserve">1. </w:t>
       </w:r>
       <w:r>
@@ -452,7 +474,6 @@
           <w:szCs w:val="28"/>
           <w:lang w:val="ru-RU"/>
         </w:rPr>
-        <w:lastRenderedPageBreak/>
         <w:tab/>
         <w:t>Перед тем как рассматривать программное обеспечение для суперкомпьютеров стоит рассмотреть, что из себя представляет суперкомпьютер и для каких целей он служит.</w:t>
       </w:r>
@@ -23969,70 +23990,43 @@
           <w:szCs w:val="28"/>
           <w:lang w:val="ru-RU"/>
         </w:rPr>
-        <w:t>мощн</w:t>
-      </w:r>
-      <w:r>
-        <w:rPr>
-          <w:rFonts w:ascii="Times New Roman" w:hAnsi="Times New Roman" w:cs="Times New Roman"/>
-          <w:sz w:val="28"/>
-          <w:szCs w:val="28"/>
-          <w:lang w:val="ru-RU"/>
-        </w:rPr>
-        <w:t>ых</w:t>
-      </w:r>
-      <w:r>
-        <w:rPr>
-          <w:rFonts w:ascii="Times New Roman" w:hAnsi="Times New Roman" w:cs="Times New Roman"/>
-          <w:sz w:val="28"/>
-          <w:szCs w:val="28"/>
-          <w:lang w:val="ru-RU"/>
-        </w:rPr>
-        <w:t xml:space="preserve"> </w:t>
-      </w:r>
-      <w:r>
-        <w:rPr>
-          <w:rFonts w:ascii="Times New Roman" w:hAnsi="Times New Roman" w:cs="Times New Roman"/>
-          <w:sz w:val="28"/>
-          <w:szCs w:val="28"/>
-          <w:lang w:val="ru-RU"/>
-        </w:rPr>
-        <w:t>современн</w:t>
-      </w:r>
-      <w:r>
-        <w:rPr>
-          <w:rFonts w:ascii="Times New Roman" w:hAnsi="Times New Roman" w:cs="Times New Roman"/>
-          <w:sz w:val="28"/>
-          <w:szCs w:val="28"/>
-          <w:lang w:val="ru-RU"/>
-        </w:rPr>
-        <w:t>ых</w:t>
-      </w:r>
-      <w:r>
-        <w:rPr>
-          <w:rFonts w:ascii="Times New Roman" w:hAnsi="Times New Roman" w:cs="Times New Roman"/>
-          <w:sz w:val="28"/>
-          <w:szCs w:val="28"/>
-          <w:lang w:val="ru-RU"/>
-        </w:rPr>
-        <w:t xml:space="preserve"> </w:t>
-      </w:r>
-      <w:r>
-        <w:rPr>
-          <w:rFonts w:ascii="Times New Roman" w:hAnsi="Times New Roman" w:cs="Times New Roman"/>
-          <w:sz w:val="28"/>
-          <w:szCs w:val="28"/>
-          <w:lang w:val="ru-RU"/>
-        </w:rPr>
-        <w:t>суперкомпьютер</w:t>
-      </w:r>
-      <w:r>
-        <w:rPr>
-          <w:rFonts w:ascii="Times New Roman" w:hAnsi="Times New Roman" w:cs="Times New Roman"/>
-          <w:sz w:val="28"/>
-          <w:szCs w:val="28"/>
-          <w:lang w:val="ru-RU"/>
-        </w:rPr>
-        <w:t>ов</w:t>
+        <w:t>мощных</w:t>
+      </w:r>
+      <w:r>
+        <w:rPr>
+          <w:rFonts w:ascii="Times New Roman" w:hAnsi="Times New Roman" w:cs="Times New Roman"/>
+          <w:sz w:val="28"/>
+          <w:szCs w:val="28"/>
+          <w:lang w:val="ru-RU"/>
+        </w:rPr>
+        <w:t xml:space="preserve"> </w:t>
+      </w:r>
+      <w:r>
+        <w:rPr>
+          <w:rFonts w:ascii="Times New Roman" w:hAnsi="Times New Roman" w:cs="Times New Roman"/>
+          <w:sz w:val="28"/>
+          <w:szCs w:val="28"/>
+          <w:lang w:val="ru-RU"/>
+        </w:rPr>
+        <w:t>современных</w:t>
+      </w:r>
+      <w:r>
+        <w:rPr>
+          <w:rFonts w:ascii="Times New Roman" w:hAnsi="Times New Roman" w:cs="Times New Roman"/>
+          <w:sz w:val="28"/>
+          <w:szCs w:val="28"/>
+          <w:lang w:val="ru-RU"/>
+        </w:rPr>
+        <w:t xml:space="preserve"> </w:t>
+      </w:r>
+      <w:r>
+        <w:rPr>
+          <w:rFonts w:ascii="Times New Roman" w:hAnsi="Times New Roman" w:cs="Times New Roman"/>
+          <w:sz w:val="28"/>
+          <w:szCs w:val="28"/>
+          <w:lang w:val="ru-RU"/>
+        </w:rPr>
+        <w:t>суперкомпьютеров</w:t>
       </w:r>
       <w:r>
         <w:rPr>
@@ -25506,16 +25500,7 @@
           <w:szCs w:val="28"/>
           <w:lang w:val="ru-RU"/>
         </w:rPr>
-        <w:t>производительность:</w:t>
-      </w:r>
-      <w:r>
-        <w:rPr>
-          <w:rFonts w:ascii="Times New Roman" w:hAnsi="Times New Roman" w:cs="Times New Roman"/>
-          <w:sz w:val="28"/>
-          <w:szCs w:val="28"/>
-          <w:lang w:val="ru-RU"/>
-        </w:rPr>
-        <w:t xml:space="preserve"> </w:t>
+        <w:t xml:space="preserve">производительность: </w:t>
       </w:r>
       <w:r>
         <w:rPr>
@@ -25533,16 +25518,7 @@
           <w:szCs w:val="28"/>
           <w:lang w:val="ru-RU"/>
         </w:rPr>
-        <w:t>®</w:t>
-      </w:r>
-      <w:r>
-        <w:rPr>
-          <w:rFonts w:ascii="Times New Roman" w:hAnsi="Times New Roman" w:cs="Times New Roman"/>
-          <w:sz w:val="28"/>
-          <w:szCs w:val="28"/>
-          <w:lang w:val="ru-RU"/>
-        </w:rPr>
-        <w:t xml:space="preserve"> </w:t>
+        <w:t xml:space="preserve">® </w:t>
       </w:r>
       <w:r>
         <w:rPr>
@@ -25578,16 +25554,7 @@
           <w:szCs w:val="28"/>
           <w:lang w:val="ru-RU"/>
         </w:rPr>
-        <w:t>™</w:t>
-      </w:r>
-      <w:r>
-        <w:rPr>
-          <w:rFonts w:ascii="Times New Roman" w:hAnsi="Times New Roman" w:cs="Times New Roman"/>
-          <w:sz w:val="28"/>
-          <w:szCs w:val="28"/>
-          <w:lang w:val="ru-RU"/>
-        </w:rPr>
-        <w:t xml:space="preserve"> </w:t>
+        <w:t xml:space="preserve">™ </w:t>
       </w:r>
       <w:r>
         <w:rPr>
@@ -31295,18 +31262,7 @@
           <w:szCs w:val="28"/>
           <w:lang w:val="ru-RU"/>
         </w:rPr>
-        <w:t xml:space="preserve"> что</w:t>
-      </w:r>
-      <w:bookmarkStart w:id="0" w:name="_GoBack"/>
-      <w:bookmarkEnd w:id="0"/>
-      <w:r>
-        <w:rPr>
-          <w:rFonts w:ascii="Times New Roman" w:hAnsi="Times New Roman" w:cs="Times New Roman"/>
-          <w:sz w:val="28"/>
-          <w:szCs w:val="28"/>
-          <w:lang w:val="ru-RU"/>
-        </w:rPr>
-        <w:t xml:space="preserve"> в </w:t>
+        <w:t xml:space="preserve"> что в </w:t>
       </w:r>
       <w:r>
         <w:rPr>
@@ -32483,7 +32439,11 @@
     </w:p>
     <w:p>
       <w:pPr>
-        <w:ind w:firstLine="708"/>
+        <w:pStyle w:val="ListParagraph"/>
+        <w:numPr>
+          <w:ilvl w:val="0"/>
+          <w:numId w:val="9"/>
+        </w:numPr>
         <w:jc w:val="both"/>
         <w:rPr>
           <w:rFonts w:ascii="Times New Roman" w:hAnsi="Times New Roman" w:cs="Times New Roman"/>
@@ -32612,7 +32572,11 @@
     </w:p>
     <w:p>
       <w:pPr>
-        <w:ind w:firstLine="708"/>
+        <w:pStyle w:val="ListParagraph"/>
+        <w:numPr>
+          <w:ilvl w:val="0"/>
+          <w:numId w:val="9"/>
+        </w:numPr>
         <w:jc w:val="both"/>
         <w:rPr>
           <w:rFonts w:ascii="Times New Roman" w:hAnsi="Times New Roman" w:cs="Times New Roman"/>
@@ -32638,7 +32602,11 @@
     </w:p>
     <w:p>
       <w:pPr>
-        <w:ind w:firstLine="708"/>
+        <w:pStyle w:val="ListParagraph"/>
+        <w:numPr>
+          <w:ilvl w:val="0"/>
+          <w:numId w:val="9"/>
+        </w:numPr>
         <w:jc w:val="both"/>
         <w:rPr>
           <w:rFonts w:ascii="Times New Roman" w:hAnsi="Times New Roman" w:cs="Times New Roman"/>
@@ -32664,7 +32632,11 @@
     </w:p>
     <w:p>
       <w:pPr>
-        <w:ind w:firstLine="708"/>
+        <w:pStyle w:val="ListParagraph"/>
+        <w:numPr>
+          <w:ilvl w:val="0"/>
+          <w:numId w:val="9"/>
+        </w:numPr>
         <w:jc w:val="both"/>
         <w:rPr>
           <w:rFonts w:ascii="Times New Roman" w:hAnsi="Times New Roman" w:cs="Times New Roman"/>
@@ -32690,7 +32662,11 @@
     </w:p>
     <w:p>
       <w:pPr>
-        <w:ind w:firstLine="708"/>
+        <w:pStyle w:val="ListParagraph"/>
+        <w:numPr>
+          <w:ilvl w:val="0"/>
+          <w:numId w:val="9"/>
+        </w:numPr>
         <w:jc w:val="both"/>
         <w:rPr>
           <w:rFonts w:ascii="Times New Roman" w:hAnsi="Times New Roman" w:cs="Times New Roman"/>
@@ -32713,10 +32689,16 @@
           <w:t>https://www.top500.org/project/linpack/</w:t>
         </w:r>
       </w:hyperlink>
+      <w:bookmarkStart w:id="0" w:name="_GoBack"/>
+      <w:bookmarkEnd w:id="0"/>
     </w:p>
     <w:p>
       <w:pPr>
-        <w:ind w:firstLine="708"/>
+        <w:pStyle w:val="ListParagraph"/>
+        <w:numPr>
+          <w:ilvl w:val="0"/>
+          <w:numId w:val="9"/>
+        </w:numPr>
         <w:jc w:val="both"/>
         <w:rPr>
           <w:rFonts w:ascii="Times New Roman" w:hAnsi="Times New Roman" w:cs="Times New Roman"/>
@@ -32742,7 +32724,11 @@
     </w:p>
     <w:p>
       <w:pPr>
-        <w:ind w:firstLine="708"/>
+        <w:pStyle w:val="ListParagraph"/>
+        <w:numPr>
+          <w:ilvl w:val="0"/>
+          <w:numId w:val="9"/>
+        </w:numPr>
         <w:jc w:val="both"/>
         <w:rPr>
           <w:rFonts w:ascii="Times New Roman" w:hAnsi="Times New Roman" w:cs="Times New Roman"/>
@@ -32768,7 +32754,11 @@
     </w:p>
     <w:p>
       <w:pPr>
-        <w:ind w:firstLine="708"/>
+        <w:pStyle w:val="ListParagraph"/>
+        <w:numPr>
+          <w:ilvl w:val="0"/>
+          <w:numId w:val="9"/>
+        </w:numPr>
         <w:jc w:val="both"/>
         <w:rPr>
           <w:rFonts w:ascii="Times New Roman" w:hAnsi="Times New Roman" w:cs="Times New Roman"/>
@@ -32794,7 +32784,11 @@
     </w:p>
     <w:p>
       <w:pPr>
-        <w:ind w:firstLine="708"/>
+        <w:pStyle w:val="ListParagraph"/>
+        <w:numPr>
+          <w:ilvl w:val="0"/>
+          <w:numId w:val="9"/>
+        </w:numPr>
         <w:jc w:val="both"/>
         <w:rPr>
           <w:rFonts w:ascii="Times New Roman" w:hAnsi="Times New Roman" w:cs="Times New Roman"/>
@@ -32820,7 +32814,11 @@
     </w:p>
     <w:p>
       <w:pPr>
-        <w:ind w:firstLine="708"/>
+        <w:pStyle w:val="ListParagraph"/>
+        <w:numPr>
+          <w:ilvl w:val="0"/>
+          <w:numId w:val="9"/>
+        </w:numPr>
         <w:jc w:val="both"/>
         <w:rPr>
           <w:rFonts w:ascii="Times New Roman" w:hAnsi="Times New Roman" w:cs="Times New Roman"/>
@@ -32972,6 +32970,92 @@
     </w:lvl>
   </w:abstractNum>
   <w:abstractNum w:abstractNumId="1" w15:restartNumberingAfterBreak="0">
+    <w:nsid w:val="20063C84"/>
+    <w:multiLevelType w:val="hybridMultilevel"/>
+    <w:tmpl w:val="ACFCD638"/>
+    <w:lvl w:ilvl="0" w:tplc="0409000F">
+      <w:start w:val="1"/>
+      <w:numFmt w:val="decimal"/>
+      <w:lvlText w:val="%1."/>
+      <w:lvlJc w:val="left"/>
+      <w:pPr>
+        <w:ind w:left="1428" w:hanging="360"/>
+      </w:pPr>
+    </w:lvl>
+    <w:lvl w:ilvl="1" w:tplc="04090019" w:tentative="1">
+      <w:start w:val="1"/>
+      <w:numFmt w:val="lowerLetter"/>
+      <w:lvlText w:val="%2."/>
+      <w:lvlJc w:val="left"/>
+      <w:pPr>
+        <w:ind w:left="2148" w:hanging="360"/>
+      </w:pPr>
+    </w:lvl>
+    <w:lvl w:ilvl="2" w:tplc="0409001B" w:tentative="1">
+      <w:start w:val="1"/>
+      <w:numFmt w:val="lowerRoman"/>
+      <w:lvlText w:val="%3."/>
+      <w:lvlJc w:val="right"/>
+      <w:pPr>
+        <w:ind w:left="2868" w:hanging="180"/>
+      </w:pPr>
+    </w:lvl>
+    <w:lvl w:ilvl="3" w:tplc="0409000F" w:tentative="1">
+      <w:start w:val="1"/>
+      <w:numFmt w:val="decimal"/>
+      <w:lvlText w:val="%4."/>
+      <w:lvlJc w:val="left"/>
+      <w:pPr>
+        <w:ind w:left="3588" w:hanging="360"/>
+      </w:pPr>
+    </w:lvl>
+    <w:lvl w:ilvl="4" w:tplc="04090019" w:tentative="1">
+      <w:start w:val="1"/>
+      <w:numFmt w:val="lowerLetter"/>
+      <w:lvlText w:val="%5."/>
+      <w:lvlJc w:val="left"/>
+      <w:pPr>
+        <w:ind w:left="4308" w:hanging="360"/>
+      </w:pPr>
+    </w:lvl>
+    <w:lvl w:ilvl="5" w:tplc="0409001B" w:tentative="1">
+      <w:start w:val="1"/>
+      <w:numFmt w:val="lowerRoman"/>
+      <w:lvlText w:val="%6."/>
+      <w:lvlJc w:val="right"/>
+      <w:pPr>
+        <w:ind w:left="5028" w:hanging="180"/>
+      </w:pPr>
+    </w:lvl>
+    <w:lvl w:ilvl="6" w:tplc="0409000F" w:tentative="1">
+      <w:start w:val="1"/>
+      <w:numFmt w:val="decimal"/>
+      <w:lvlText w:val="%7."/>
+      <w:lvlJc w:val="left"/>
+      <w:pPr>
+        <w:ind w:left="5748" w:hanging="360"/>
+      </w:pPr>
+    </w:lvl>
+    <w:lvl w:ilvl="7" w:tplc="04090019" w:tentative="1">
+      <w:start w:val="1"/>
+      <w:numFmt w:val="lowerLetter"/>
+      <w:lvlText w:val="%8."/>
+      <w:lvlJc w:val="left"/>
+      <w:pPr>
+        <w:ind w:left="6468" w:hanging="360"/>
+      </w:pPr>
+    </w:lvl>
+    <w:lvl w:ilvl="8" w:tplc="0409001B" w:tentative="1">
+      <w:start w:val="1"/>
+      <w:numFmt w:val="lowerRoman"/>
+      <w:lvlText w:val="%9."/>
+      <w:lvlJc w:val="right"/>
+      <w:pPr>
+        <w:ind w:left="7188" w:hanging="180"/>
+      </w:pPr>
+    </w:lvl>
+  </w:abstractNum>
+  <w:abstractNum w:abstractNumId="2" w15:restartNumberingAfterBreak="0">
     <w:nsid w:val="2DAE2129"/>
     <w:multiLevelType w:val="multilevel"/>
     <w:tmpl w:val="C65A2444"/>
@@ -33120,7 +33204,7 @@
       </w:rPr>
     </w:lvl>
   </w:abstractNum>
-  <w:abstractNum w:abstractNumId="2" w15:restartNumberingAfterBreak="0">
+  <w:abstractNum w:abstractNumId="3" w15:restartNumberingAfterBreak="0">
     <w:nsid w:val="38723C33"/>
     <w:multiLevelType w:val="hybridMultilevel"/>
     <w:tmpl w:val="2B2A37F8"/>
@@ -33209,7 +33293,7 @@
       </w:pPr>
     </w:lvl>
   </w:abstractNum>
-  <w:abstractNum w:abstractNumId="3" w15:restartNumberingAfterBreak="0">
+  <w:abstractNum w:abstractNumId="4" w15:restartNumberingAfterBreak="0">
     <w:nsid w:val="39ED04D8"/>
     <w:multiLevelType w:val="multilevel"/>
     <w:tmpl w:val="E0B400DC"/>
@@ -33358,7 +33442,7 @@
       </w:rPr>
     </w:lvl>
   </w:abstractNum>
-  <w:abstractNum w:abstractNumId="4" w15:restartNumberingAfterBreak="0">
+  <w:abstractNum w:abstractNumId="5" w15:restartNumberingAfterBreak="0">
     <w:nsid w:val="55502B87"/>
     <w:multiLevelType w:val="multilevel"/>
     <w:tmpl w:val="4052DB18"/>
@@ -33507,7 +33591,7 @@
       </w:rPr>
     </w:lvl>
   </w:abstractNum>
-  <w:abstractNum w:abstractNumId="5" w15:restartNumberingAfterBreak="0">
+  <w:abstractNum w:abstractNumId="6" w15:restartNumberingAfterBreak="0">
     <w:nsid w:val="5FFD2C35"/>
     <w:multiLevelType w:val="multilevel"/>
     <w:tmpl w:val="2EE0C428"/>
@@ -33656,7 +33740,7 @@
       </w:rPr>
     </w:lvl>
   </w:abstractNum>
-  <w:abstractNum w:abstractNumId="6" w15:restartNumberingAfterBreak="0">
+  <w:abstractNum w:abstractNumId="7" w15:restartNumberingAfterBreak="0">
     <w:nsid w:val="64B41E37"/>
     <w:multiLevelType w:val="multilevel"/>
     <w:tmpl w:val="B88A08A2"/>
@@ -33805,7 +33889,7 @@
       </w:rPr>
     </w:lvl>
   </w:abstractNum>
-  <w:abstractNum w:abstractNumId="7" w15:restartNumberingAfterBreak="0">
+  <w:abstractNum w:abstractNumId="8" w15:restartNumberingAfterBreak="0">
     <w:nsid w:val="7DAE5D9E"/>
     <w:multiLevelType w:val="multilevel"/>
     <w:tmpl w:val="88628690"/>
@@ -33955,28 +34039,31 @@
     </w:lvl>
   </w:abstractNum>
   <w:num w:numId="1">
-    <w:abstractNumId w:val="2"/>
+    <w:abstractNumId w:val="3"/>
   </w:num>
   <w:num w:numId="2">
     <w:abstractNumId w:val="0"/>
   </w:num>
   <w:num w:numId="3">
+    <w:abstractNumId w:val="8"/>
+  </w:num>
+  <w:num w:numId="4">
+    <w:abstractNumId w:val="5"/>
+  </w:num>
+  <w:num w:numId="5">
     <w:abstractNumId w:val="7"/>
   </w:num>
-  <w:num w:numId="4">
+  <w:num w:numId="6">
     <w:abstractNumId w:val="4"/>
   </w:num>
-  <w:num w:numId="5">
+  <w:num w:numId="7">
+    <w:abstractNumId w:val="2"/>
+  </w:num>
+  <w:num w:numId="8">
     <w:abstractNumId w:val="6"/>
   </w:num>
-  <w:num w:numId="6">
-    <w:abstractNumId w:val="3"/>
-  </w:num>
-  <w:num w:numId="7">
+  <w:num w:numId="9">
     <w:abstractNumId w:val="1"/>
-  </w:num>
-  <w:num w:numId="8">
-    <w:abstractNumId w:val="5"/>
   </w:num>
 </w:numbering>
 </file>
@@ -33999,7 +34086,7 @@
       </w:pPr>
     </w:pPrDefault>
   </w:docDefaults>
-  <w:latentStyles w:defLockedState="0" w:defUIPriority="99" w:defSemiHidden="0" w:defUnhideWhenUsed="0" w:defQFormat="0" w:count="375">
+  <w:latentStyles w:defLockedState="0" w:defUIPriority="99" w:defSemiHidden="0" w:defUnhideWhenUsed="0" w:defQFormat="0" w:count="376">
     <w:lsdException w:name="Normal" w:uiPriority="0" w:qFormat="1"/>
     <w:lsdException w:name="heading 1" w:uiPriority="9" w:qFormat="1"/>
     <w:lsdException w:name="heading 2" w:semiHidden="1" w:uiPriority="9" w:unhideWhenUsed="1" w:qFormat="1"/>
@@ -34105,7 +34192,6 @@
     <w:lsdException w:name="HTML Sample" w:semiHidden="1" w:unhideWhenUsed="1"/>
     <w:lsdException w:name="HTML Typewriter" w:semiHidden="1" w:unhideWhenUsed="1"/>
     <w:lsdException w:name="HTML Variable" w:semiHidden="1" w:unhideWhenUsed="1"/>
-    <w:lsdException w:name="Normal Table" w:semiHidden="1" w:unhideWhenUsed="1"/>
     <w:lsdException w:name="annotation subject" w:semiHidden="1" w:unhideWhenUsed="1"/>
     <w:lsdException w:name="No List" w:semiHidden="1" w:unhideWhenUsed="1"/>
     <w:lsdException w:name="Outline List 1" w:semiHidden="1" w:unhideWhenUsed="1"/>
@@ -34152,10 +34238,8 @@
     <w:lsdException w:name="Table Subtle 2" w:semiHidden="1" w:unhideWhenUsed="1"/>
     <w:lsdException w:name="Table Web 1" w:semiHidden="1" w:unhideWhenUsed="1"/>
     <w:lsdException w:name="Table Web 2" w:semiHidden="1" w:unhideWhenUsed="1"/>
-    <w:lsdException w:name="Table Web 3" w:semiHidden="1" w:unhideWhenUsed="1"/>
     <w:lsdException w:name="Balloon Text" w:semiHidden="1" w:unhideWhenUsed="1"/>
     <w:lsdException w:name="Table Grid" w:uiPriority="39"/>
-    <w:lsdException w:name="Table Theme" w:semiHidden="1" w:unhideWhenUsed="1"/>
     <w:lsdException w:name="Placeholder Text" w:semiHidden="1"/>
     <w:lsdException w:name="No Spacing" w:uiPriority="1" w:qFormat="1"/>
     <w:lsdException w:name="Light Shading" w:uiPriority="60"/>
@@ -34375,6 +34459,7 @@
     <w:lsdException w:name="Smart Hyperlink" w:semiHidden="1" w:unhideWhenUsed="1"/>
     <w:lsdException w:name="Hashtag" w:semiHidden="1" w:unhideWhenUsed="1"/>
     <w:lsdException w:name="Unresolved Mention" w:semiHidden="1" w:unhideWhenUsed="1"/>
+    <w:lsdException w:name="Smart Link" w:semiHidden="1" w:unhideWhenUsed="1"/>
   </w:latentStyles>
   <w:style w:type="paragraph" w:default="1" w:styleId="Normal">
     <w:name w:val="Normal"/>
@@ -34383,6 +34468,7 @@
   <w:style w:type="character" w:default="1" w:styleId="DefaultParagraphFont">
     <w:name w:val="Default Paragraph Font"/>
     <w:uiPriority w:val="1"/>
+    <w:semiHidden/>
     <w:unhideWhenUsed/>
   </w:style>
   <w:style w:type="table" w:default="1" w:styleId="TableNormal">
@@ -34438,6 +34524,36 @@
     <w:rPr>
       <w:color w:val="605E5C"/>
       <w:shd w:val="clear" w:color="auto" w:fill="E1DFDD"/>
+    </w:rPr>
+  </w:style>
+  <w:style w:type="paragraph" w:styleId="BalloonText">
+    <w:name w:val="Balloon Text"/>
+    <w:basedOn w:val="Normal"/>
+    <w:link w:val="BalloonTextChar"/>
+    <w:uiPriority w:val="99"/>
+    <w:semiHidden/>
+    <w:unhideWhenUsed/>
+    <w:rsid w:val="000C2F15"/>
+    <w:pPr>
+      <w:spacing w:line="240" w:lineRule="auto"/>
+    </w:pPr>
+    <w:rPr>
+      <w:rFonts w:ascii="Segoe UI" w:hAnsi="Segoe UI" w:cs="Segoe UI"/>
+      <w:sz w:val="18"/>
+      <w:szCs w:val="18"/>
+    </w:rPr>
+  </w:style>
+  <w:style w:type="character" w:customStyle="1" w:styleId="BalloonTextChar">
+    <w:name w:val="Balloon Text Char"/>
+    <w:basedOn w:val="DefaultParagraphFont"/>
+    <w:link w:val="BalloonText"/>
+    <w:uiPriority w:val="99"/>
+    <w:semiHidden/>
+    <w:rsid w:val="000C2F15"/>
+    <w:rPr>
+      <w:rFonts w:ascii="Segoe UI" w:hAnsi="Segoe UI" w:cs="Segoe UI"/>
+      <w:sz w:val="18"/>
+      <w:szCs w:val="18"/>
     </w:rPr>
   </w:style>
 </w:styles>

</xml_diff>